<commit_message>
Actualización cambios y modificaciones en clases, layout, nav, barra de navegación
Se modifican las clases, layouts, nav, barra de navegación, se modifica build de la app y del proyecto para actualizar librerías.
</commit_message>
<xml_diff>
--- a/docs/Reporte_EvalM4.docx
+++ b/docs/Reporte_EvalM4.docx
@@ -92,6 +92,8 @@
         </w:rPr>
         <w:t>Reporte Evaluación Final M4</w:t>
       </w:r>
+      <w:bookmarkStart w:id="0" w:name="_GoBack"/>
+      <w:bookmarkEnd w:id="0"/>
     </w:p>
     <w:p>
       <w:pPr>
@@ -148,21 +150,7 @@
         <w:rPr>
           <w:lang w:val="es-CL"/>
         </w:rPr>
-        <w:t xml:space="preserve"> Crear el repo usando </w:t>
-      </w:r>
-      <w:proofErr w:type="spellStart"/>
-      <w:r>
-        <w:rPr>
-          <w:lang w:val="es-CL"/>
-        </w:rPr>
-        <w:t>Github</w:t>
-      </w:r>
-      <w:proofErr w:type="spellEnd"/>
-      <w:r>
-        <w:rPr>
-          <w:lang w:val="es-CL"/>
-        </w:rPr>
-        <w:t xml:space="preserve"> Desktop</w:t>
+        <w:t xml:space="preserve"> Crear el repo usando Github Desktop</w:t>
       </w:r>
       <w:r>
         <w:rPr>
@@ -273,14 +261,7 @@
         <w:rPr>
           <w:lang w:val="es-CL"/>
         </w:rPr>
-        <w:t xml:space="preserve"> usamos </w:t>
-      </w:r>
-      <w:proofErr w:type="gramStart"/>
-      <w:r>
-        <w:rPr>
-          <w:lang w:val="es-CL"/>
-        </w:rPr>
-        <w:t xml:space="preserve">una </w:t>
+        <w:t xml:space="preserve"> usamos una </w:t>
       </w:r>
       <w:r>
         <w:rPr>
@@ -293,15 +274,7 @@
           <w:b/>
           <w:lang w:val="es-CL"/>
         </w:rPr>
-        <w:t>Empty</w:t>
-      </w:r>
-      <w:proofErr w:type="gramEnd"/>
-      <w:r>
-        <w:rPr>
-          <w:b/>
-          <w:lang w:val="es-CL"/>
-        </w:rPr>
-        <w:t xml:space="preserve"> Views Activity”</w:t>
+        <w:t>Empty Views Activity”</w:t>
       </w:r>
       <w:r>
         <w:rPr>
@@ -472,49 +445,7 @@
           <w:lang w:val="es-CL"/>
         </w:rPr>
         <w:lastRenderedPageBreak/>
-        <w:t>Paso 4: Configuración del “Manifest” (proyecto creado con sólo “</w:t>
-      </w:r>
-      <w:proofErr w:type="spellStart"/>
-      <w:r>
-        <w:rPr>
-          <w:lang w:val="es-CL"/>
-        </w:rPr>
-        <w:t>MainActivity</w:t>
-      </w:r>
-      <w:proofErr w:type="spellEnd"/>
-      <w:r>
-        <w:rPr>
-          <w:lang w:val="es-CL"/>
-        </w:rPr>
-        <w:t>”</w:t>
-      </w:r>
-      <w:proofErr w:type="gramStart"/>
-      <w:r>
-        <w:rPr>
-          <w:lang w:val="es-CL"/>
-        </w:rPr>
-        <w:t>, ”</w:t>
-      </w:r>
-      <w:proofErr w:type="spellStart"/>
-      <w:r>
-        <w:rPr>
-          <w:lang w:val="es-CL"/>
-        </w:rPr>
-        <w:t>activity</w:t>
-      </w:r>
-      <w:proofErr w:type="gramEnd"/>
-      <w:r>
-        <w:rPr>
-          <w:lang w:val="es-CL"/>
-        </w:rPr>
-        <w:t>_main</w:t>
-      </w:r>
-      <w:proofErr w:type="spellEnd"/>
-      <w:r>
-        <w:rPr>
-          <w:lang w:val="es-CL"/>
-        </w:rPr>
-        <w:t>”)</w:t>
+        <w:t>Paso 4: Configuración del “Manifest” (proyecto creado con sólo “MainActivity”, ”activity_main”)</w:t>
       </w:r>
     </w:p>
     <w:p>
@@ -589,35 +520,7 @@
         <w:rPr>
           <w:lang w:val="es-CL"/>
         </w:rPr>
-        <w:t xml:space="preserve">Paso 5: Agregamos el recurso </w:t>
-      </w:r>
-      <w:proofErr w:type="spellStart"/>
-      <w:r>
-        <w:rPr>
-          <w:lang w:val="es-CL"/>
-        </w:rPr>
-        <w:t>navigation</w:t>
-      </w:r>
-      <w:proofErr w:type="spellEnd"/>
-      <w:r>
-        <w:rPr>
-          <w:lang w:val="es-CL"/>
-        </w:rPr>
-        <w:t>, con nombre “</w:t>
-      </w:r>
-      <w:proofErr w:type="spellStart"/>
-      <w:r>
-        <w:rPr>
-          <w:lang w:val="es-CL"/>
-        </w:rPr>
-        <w:t>nav</w:t>
-      </w:r>
-      <w:proofErr w:type="spellEnd"/>
-      <w:r>
-        <w:rPr>
-          <w:lang w:val="es-CL"/>
-        </w:rPr>
-        <w:t>”</w:t>
+        <w:t>Paso 5: Agregamos el recurso navigation, con nombre “nav”</w:t>
       </w:r>
       <w:r>
         <w:rPr>
@@ -783,23 +686,7 @@
                                 <w:sz w:val="16"/>
                                 <w:lang w:val="es-CL"/>
                               </w:rPr>
-                              <w:t xml:space="preserve"> Ir a la pestaña “</w:t>
-                            </w:r>
-                            <w:proofErr w:type="spellStart"/>
-                            <w:r>
-                              <w:rPr>
-                                <w:sz w:val="16"/>
-                                <w:lang w:val="es-CL"/>
-                              </w:rPr>
-                              <w:t>Navigation</w:t>
-                            </w:r>
-                            <w:proofErr w:type="spellEnd"/>
-                            <w:r>
-                              <w:rPr>
-                                <w:sz w:val="16"/>
-                                <w:lang w:val="es-CL"/>
-                              </w:rPr>
-                              <w:t>”</w:t>
+                              <w:t xml:space="preserve"> Ir a la pestaña “Navigation”</w:t>
                             </w:r>
                           </w:p>
                         </w:txbxContent>
@@ -859,23 +746,7 @@
                           <w:sz w:val="16"/>
                           <w:lang w:val="es-CL"/>
                         </w:rPr>
-                        <w:t xml:space="preserve"> Ir a la pestaña “</w:t>
-                      </w:r>
-                      <w:proofErr w:type="spellStart"/>
-                      <w:r>
-                        <w:rPr>
-                          <w:sz w:val="16"/>
-                          <w:lang w:val="es-CL"/>
-                        </w:rPr>
-                        <w:t>Navigation</w:t>
-                      </w:r>
-                      <w:proofErr w:type="spellEnd"/>
-                      <w:r>
-                        <w:rPr>
-                          <w:sz w:val="16"/>
-                          <w:lang w:val="es-CL"/>
-                        </w:rPr>
-                        <w:t>”</w:t>
+                        <w:t xml:space="preserve"> Ir a la pestaña “Navigation”</w:t>
                       </w:r>
                     </w:p>
                   </w:txbxContent>
@@ -963,55 +834,7 @@
                                 <w:sz w:val="16"/>
                                 <w:lang w:val="es-CL"/>
                               </w:rPr>
-                              <w:t xml:space="preserve"> Ir al signo “+”, para agregar un “</w:t>
-                            </w:r>
-                            <w:proofErr w:type="spellStart"/>
-                            <w:r>
-                              <w:rPr>
-                                <w:sz w:val="16"/>
-                                <w:lang w:val="es-CL"/>
-                              </w:rPr>
-                              <w:t>Navigation</w:t>
-                            </w:r>
-                            <w:proofErr w:type="spellEnd"/>
-                            <w:r>
-                              <w:rPr>
-                                <w:sz w:val="16"/>
-                                <w:lang w:val="es-CL"/>
-                              </w:rPr>
-                              <w:t xml:space="preserve"> </w:t>
-                            </w:r>
-                            <w:proofErr w:type="spellStart"/>
-                            <w:r>
-                              <w:rPr>
-                                <w:sz w:val="16"/>
-                                <w:lang w:val="es-CL"/>
-                              </w:rPr>
-                              <w:t>Resource</w:t>
-                            </w:r>
-                            <w:proofErr w:type="spellEnd"/>
-                            <w:r>
-                              <w:rPr>
-                                <w:sz w:val="16"/>
-                                <w:lang w:val="es-CL"/>
-                              </w:rPr>
-                              <w:t xml:space="preserve"> File”. Luego de damos un nombre relacionado, ejemplo “</w:t>
-                            </w:r>
-                            <w:proofErr w:type="spellStart"/>
-                            <w:r>
-                              <w:rPr>
-                                <w:sz w:val="16"/>
-                                <w:lang w:val="es-CL"/>
-                              </w:rPr>
-                              <w:t>nav</w:t>
-                            </w:r>
-                            <w:proofErr w:type="spellEnd"/>
-                            <w:r>
-                              <w:rPr>
-                                <w:sz w:val="16"/>
-                                <w:lang w:val="es-CL"/>
-                              </w:rPr>
-                              <w:t>”.</w:t>
+                              <w:t xml:space="preserve"> Ir al signo “+”, para agregar un “Navigation Resource File”. Luego de damos un nombre relacionado, ejemplo “nav”.</w:t>
                             </w:r>
                           </w:p>
                         </w:txbxContent>
@@ -1067,55 +890,7 @@
                           <w:sz w:val="16"/>
                           <w:lang w:val="es-CL"/>
                         </w:rPr>
-                        <w:t xml:space="preserve"> Ir al signo “+”, para agregar un “</w:t>
-                      </w:r>
-                      <w:proofErr w:type="spellStart"/>
-                      <w:r>
-                        <w:rPr>
-                          <w:sz w:val="16"/>
-                          <w:lang w:val="es-CL"/>
-                        </w:rPr>
-                        <w:t>Navigation</w:t>
-                      </w:r>
-                      <w:proofErr w:type="spellEnd"/>
-                      <w:r>
-                        <w:rPr>
-                          <w:sz w:val="16"/>
-                          <w:lang w:val="es-CL"/>
-                        </w:rPr>
-                        <w:t xml:space="preserve"> </w:t>
-                      </w:r>
-                      <w:proofErr w:type="spellStart"/>
-                      <w:r>
-                        <w:rPr>
-                          <w:sz w:val="16"/>
-                          <w:lang w:val="es-CL"/>
-                        </w:rPr>
-                        <w:t>Resource</w:t>
-                      </w:r>
-                      <w:proofErr w:type="spellEnd"/>
-                      <w:r>
-                        <w:rPr>
-                          <w:sz w:val="16"/>
-                          <w:lang w:val="es-CL"/>
-                        </w:rPr>
-                        <w:t xml:space="preserve"> File”. Luego de damos un nombre relacionado, ejemplo “</w:t>
-                      </w:r>
-                      <w:proofErr w:type="spellStart"/>
-                      <w:r>
-                        <w:rPr>
-                          <w:sz w:val="16"/>
-                          <w:lang w:val="es-CL"/>
-                        </w:rPr>
-                        <w:t>nav</w:t>
-                      </w:r>
-                      <w:proofErr w:type="spellEnd"/>
-                      <w:r>
-                        <w:rPr>
-                          <w:sz w:val="16"/>
-                          <w:lang w:val="es-CL"/>
-                        </w:rPr>
-                        <w:t>”.</w:t>
+                        <w:t xml:space="preserve"> Ir al signo “+”, para agregar un “Navigation Resource File”. Luego de damos un nombre relacionado, ejemplo “nav”.</w:t>
                       </w:r>
                     </w:p>
                   </w:txbxContent>
@@ -1208,7 +983,7 @@
           </mc:Choice>
           <mc:Fallback>
             <w:pict>
-              <v:shapetype w14:anchorId="5EDE1FB8" id="_x0000_t32" coordsize="21600,21600" o:spt="32" o:oned="t" path="m,l21600,21600e" filled="f">
+              <v:shapetype w14:anchorId="771B88BC" id="_x0000_t32" coordsize="21600,21600" o:spt="32" o:oned="t" path="m,l21600,21600e" filled="f">
                 <v:path arrowok="t" fillok="f" o:connecttype="none"/>
                 <o:lock v:ext="edit" shapetype="t"/>
               </v:shapetype>
@@ -1294,7 +1069,7 @@
           </mc:Choice>
           <mc:Fallback>
             <w:pict>
-              <v:shape w14:anchorId="24BF13A0" id="Conector recto de flecha 8" o:spid="_x0000_s1026" type="#_x0000_t32" style="position:absolute;margin-left:89.5pt;margin-top:8.75pt;width:55.55pt;height:21.75pt;z-index:251666432;visibility:visible;mso-wrap-style:square;mso-width-percent:0;mso-height-percent:0;mso-wrap-distance-left:9pt;mso-wrap-distance-top:0;mso-wrap-distance-right:9pt;mso-wrap-distance-bottom:0;mso-position-horizontal:absolute;mso-position-horizontal-relative:text;mso-position-vertical:absolute;mso-position-vertical-relative:text;mso-width-percent:0;mso-height-percent:0;mso-width-relative:margin;mso-height-relative:margin" o:gfxdata="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" strokecolor="red" strokeweight="1pt">
+              <v:shape w14:anchorId="5541ECDA" id="Conector recto de flecha 8" o:spid="_x0000_s1026" type="#_x0000_t32" style="position:absolute;margin-left:89.5pt;margin-top:8.75pt;width:55.55pt;height:21.75pt;z-index:251666432;visibility:visible;mso-wrap-style:square;mso-width-percent:0;mso-height-percent:0;mso-wrap-distance-left:9pt;mso-wrap-distance-top:0;mso-wrap-distance-right:9pt;mso-wrap-distance-bottom:0;mso-position-horizontal:absolute;mso-position-horizontal-relative:text;mso-position-vertical:absolute;mso-position-vertical-relative:text;mso-width-percent:0;mso-height-percent:0;mso-width-relative:margin;mso-height-relative:margin" o:gfxdata="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" strokecolor="red" strokeweight="1pt">
                 <v:stroke endarrow="block" joinstyle="miter"/>
               </v:shape>
             </w:pict>
@@ -1383,7 +1158,7 @@
           </mc:Choice>
           <mc:Fallback>
             <w:pict>
-              <v:roundrect w14:anchorId="0D4CD092" id="Rectángulo redondeado 13" o:spid="_x0000_s1026" style="position:absolute;margin-left:135.95pt;margin-top:11.95pt;width:64.65pt;height:33.75pt;z-index:251663360;visibility:visible;mso-wrap-style:square;mso-width-percent:0;mso-height-percent:0;mso-wrap-distance-left:9pt;mso-wrap-distance-top:0;mso-wrap-distance-right:9pt;mso-wrap-distance-bottom:0;mso-position-horizontal:absolute;mso-position-horizontal-relative:text;mso-position-vertical:absolute;mso-position-vertical-relative:text;mso-width-percent:0;mso-height-percent:0;mso-width-relative:margin;mso-height-relative:margin;v-text-anchor:middle" arcsize="10923f" o:gfxdata="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" filled="f" strokecolor="red" strokeweight="1.5pt">
+              <v:roundrect w14:anchorId="7CA99426" id="Rectángulo redondeado 13" o:spid="_x0000_s1026" style="position:absolute;margin-left:135.95pt;margin-top:11.95pt;width:64.65pt;height:33.75pt;z-index:251663360;visibility:visible;mso-wrap-style:square;mso-width-percent:0;mso-height-percent:0;mso-wrap-distance-left:9pt;mso-wrap-distance-top:0;mso-wrap-distance-right:9pt;mso-wrap-distance-bottom:0;mso-position-horizontal:absolute;mso-position-horizontal-relative:text;mso-position-vertical:absolute;mso-position-vertical-relative:text;mso-width-percent:0;mso-height-percent:0;mso-width-relative:margin;mso-height-relative:margin;v-text-anchor:middle" arcsize="10923f" o:gfxdata="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" filled="f" strokecolor="red" strokeweight="1.5pt">
                 <v:stroke joinstyle="miter"/>
               </v:roundrect>
             </w:pict>
@@ -1465,7 +1240,7 @@
           </mc:Choice>
           <mc:Fallback>
             <w:pict>
-              <v:roundrect w14:anchorId="060C78F1" id="Rectángulo redondeado 12" o:spid="_x0000_s1026" style="position:absolute;margin-left:301.7pt;margin-top:4.05pt;width:24.1pt;height:11.75pt;z-index:251670528;visibility:visible;mso-wrap-style:square;mso-width-percent:0;mso-height-percent:0;mso-wrap-distance-left:9pt;mso-wrap-distance-top:0;mso-wrap-distance-right:9pt;mso-wrap-distance-bottom:0;mso-position-horizontal:absolute;mso-position-horizontal-relative:margin;mso-position-vertical:absolute;mso-position-vertical-relative:text;mso-width-percent:0;mso-height-percent:0;mso-width-relative:margin;mso-height-relative:margin;v-text-anchor:middle" arcsize="10923f" o:gfxdata="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" filled="f" strokecolor="red" strokeweight="1.5pt">
+              <v:roundrect w14:anchorId="04B8455A" id="Rectángulo redondeado 12" o:spid="_x0000_s1026" style="position:absolute;margin-left:301.7pt;margin-top:4.05pt;width:24.1pt;height:11.75pt;z-index:251670528;visibility:visible;mso-wrap-style:square;mso-width-percent:0;mso-height-percent:0;mso-wrap-distance-left:9pt;mso-wrap-distance-top:0;mso-wrap-distance-right:9pt;mso-wrap-distance-bottom:0;mso-position-horizontal:absolute;mso-position-horizontal-relative:margin;mso-position-vertical:absolute;mso-position-vertical-relative:text;mso-width-percent:0;mso-height-percent:0;mso-width-relative:margin;mso-height-relative:margin;v-text-anchor:middle" arcsize="10923f" o:gfxdata="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" filled="f" strokecolor="red" strokeweight="1.5pt">
                 <v:stroke joinstyle="miter"/>
                 <w10:wrap anchorx="margin"/>
               </v:roundrect>
@@ -1623,7 +1398,7 @@
           </mc:Choice>
           <mc:Fallback>
             <w:pict>
-              <v:shape w14:anchorId="4BFBE5C8" id="Conector recto de flecha 5" o:spid="_x0000_s1026" type="#_x0000_t32" style="position:absolute;margin-left:141.8pt;margin-top:9.9pt;width:39.35pt;height:49.65pt;flip:x y;z-index:251665408;visibility:visible;mso-wrap-style:square;mso-width-percent:0;mso-height-percent:0;mso-wrap-distance-left:9pt;mso-wrap-distance-top:0;mso-wrap-distance-right:9pt;mso-wrap-distance-bottom:0;mso-position-horizontal:absolute;mso-position-horizontal-relative:text;mso-position-vertical:absolute;mso-position-vertical-relative:text;mso-width-percent:0;mso-height-percent:0;mso-width-relative:margin;mso-height-relative:margin" o:gfxdata="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" strokecolor="red" strokeweight="1pt">
+              <v:shape w14:anchorId="4E38462B" id="Conector recto de flecha 5" o:spid="_x0000_s1026" type="#_x0000_t32" style="position:absolute;margin-left:141.8pt;margin-top:9.9pt;width:39.35pt;height:49.65pt;flip:x y;z-index:251665408;visibility:visible;mso-wrap-style:square;mso-width-percent:0;mso-height-percent:0;mso-wrap-distance-left:9pt;mso-wrap-distance-top:0;mso-wrap-distance-right:9pt;mso-wrap-distance-bottom:0;mso-position-horizontal:absolute;mso-position-horizontal-relative:text;mso-position-vertical:absolute;mso-position-vertical-relative:text;mso-width-percent:0;mso-height-percent:0;mso-width-relative:margin;mso-height-relative:margin" o:gfxdata="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" strokecolor="red" strokeweight="1pt">
                 <v:stroke endarrow="block" joinstyle="miter"/>
               </v:shape>
             </w:pict>
@@ -1698,7 +1473,7 @@
           </mc:Choice>
           <mc:Fallback>
             <w:pict>
-              <v:shape w14:anchorId="03724CCE" id="Conector recto de flecha 14" o:spid="_x0000_s1026" type="#_x0000_t32" style="position:absolute;margin-left:284.95pt;margin-top:2.85pt;width:26.85pt;height:29.4pt;flip:y;z-index:251669504;visibility:visible;mso-wrap-style:square;mso-width-percent:0;mso-height-percent:0;mso-wrap-distance-left:9pt;mso-wrap-distance-top:0;mso-wrap-distance-right:9pt;mso-wrap-distance-bottom:0;mso-position-horizontal:absolute;mso-position-horizontal-relative:text;mso-position-vertical:absolute;mso-position-vertical-relative:text;mso-width-percent:0;mso-height-percent:0;mso-width-relative:margin;mso-height-relative:margin" o:gfxdata="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" strokecolor="red" strokeweight="1pt">
+              <v:shape w14:anchorId="30C9C7EA" id="Conector recto de flecha 14" o:spid="_x0000_s1026" type="#_x0000_t32" style="position:absolute;margin-left:284.95pt;margin-top:2.85pt;width:26.85pt;height:29.4pt;flip:y;z-index:251669504;visibility:visible;mso-wrap-style:square;mso-width-percent:0;mso-height-percent:0;mso-wrap-distance-left:9pt;mso-wrap-distance-top:0;mso-wrap-distance-right:9pt;mso-wrap-distance-bottom:0;mso-position-horizontal:absolute;mso-position-horizontal-relative:text;mso-position-vertical:absolute;mso-position-vertical-relative:text;mso-width-percent:0;mso-height-percent:0;mso-width-relative:margin;mso-height-relative:margin" o:gfxdata="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" strokecolor="red" strokeweight="1pt">
                 <v:stroke endarrow="block" joinstyle="miter"/>
               </v:shape>
             </w:pict>
@@ -1942,23 +1717,7 @@
                                 <w:sz w:val="16"/>
                                 <w:lang w:val="es-CL"/>
                               </w:rPr>
-                              <w:t xml:space="preserve"> Ir al “</w:t>
-                            </w:r>
-                            <w:proofErr w:type="spellStart"/>
-                            <w:r>
-                              <w:rPr>
-                                <w:sz w:val="16"/>
-                                <w:lang w:val="es-CL"/>
-                              </w:rPr>
-                              <w:t>Resource</w:t>
-                            </w:r>
-                            <w:proofErr w:type="spellEnd"/>
-                            <w:r>
-                              <w:rPr>
-                                <w:sz w:val="16"/>
-                                <w:lang w:val="es-CL"/>
-                              </w:rPr>
-                              <w:t xml:space="preserve"> Manager”</w:t>
+                              <w:t xml:space="preserve"> Ir al “Resource Manager”</w:t>
                             </w:r>
                           </w:p>
                         </w:txbxContent>
@@ -2014,23 +1773,7 @@
                           <w:sz w:val="16"/>
                           <w:lang w:val="es-CL"/>
                         </w:rPr>
-                        <w:t xml:space="preserve"> Ir al “</w:t>
-                      </w:r>
-                      <w:proofErr w:type="spellStart"/>
-                      <w:r>
-                        <w:rPr>
-                          <w:sz w:val="16"/>
-                          <w:lang w:val="es-CL"/>
-                        </w:rPr>
-                        <w:t>Resource</w:t>
-                      </w:r>
-                      <w:proofErr w:type="spellEnd"/>
-                      <w:r>
-                        <w:rPr>
-                          <w:sz w:val="16"/>
-                          <w:lang w:val="es-CL"/>
-                        </w:rPr>
-                        <w:t xml:space="preserve"> Manager”</w:t>
+                        <w:t xml:space="preserve"> Ir al “Resource Manager”</w:t>
                       </w:r>
                     </w:p>
                   </w:txbxContent>
@@ -2098,49 +1841,7 @@
         <w:rPr>
           <w:lang w:val="es-ES"/>
         </w:rPr>
-        <w:t xml:space="preserve">se crea un “New </w:t>
-      </w:r>
-      <w:proofErr w:type="spellStart"/>
-      <w:r>
-        <w:rPr>
-          <w:lang w:val="es-ES"/>
-        </w:rPr>
-        <w:t>navigation</w:t>
-      </w:r>
-      <w:proofErr w:type="spellEnd"/>
-      <w:r>
-        <w:rPr>
-          <w:lang w:val="es-ES"/>
-        </w:rPr>
-        <w:t xml:space="preserve"> </w:t>
-      </w:r>
-      <w:proofErr w:type="spellStart"/>
-      <w:r>
-        <w:rPr>
-          <w:lang w:val="es-ES"/>
-        </w:rPr>
-        <w:t>resource</w:t>
-      </w:r>
-      <w:proofErr w:type="spellEnd"/>
-      <w:r>
-        <w:rPr>
-          <w:lang w:val="es-ES"/>
-        </w:rPr>
-        <w:t xml:space="preserve"> file” que es el archivo nav.xml, dentro de la carpeta </w:t>
-      </w:r>
-      <w:proofErr w:type="spellStart"/>
-      <w:r>
-        <w:rPr>
-          <w:lang w:val="es-ES"/>
-        </w:rPr>
-        <w:t>navigation</w:t>
-      </w:r>
-      <w:proofErr w:type="spellEnd"/>
-      <w:r>
-        <w:rPr>
-          <w:lang w:val="es-ES"/>
-        </w:rPr>
-        <w:t>.</w:t>
+        <w:t>se crea un “New navigation resource file” que es el archivo nav.xml, dentro de la carpeta navigation.</w:t>
       </w:r>
     </w:p>
     <w:p>
@@ -2385,41 +2086,13 @@
         <w:rPr>
           <w:lang w:val="es-CL"/>
         </w:rPr>
-        <w:t>el recurso “</w:t>
-      </w:r>
-      <w:proofErr w:type="spellStart"/>
-      <w:r>
-        <w:rPr>
-          <w:lang w:val="es-CL"/>
-        </w:rPr>
-        <w:t>menu</w:t>
-      </w:r>
-      <w:proofErr w:type="spellEnd"/>
-      <w:r>
-        <w:rPr>
-          <w:lang w:val="es-CL"/>
-        </w:rPr>
-        <w:t>”</w:t>
-      </w:r>
-      <w:r>
-        <w:rPr>
-          <w:lang w:val="es-CL"/>
-        </w:rPr>
-        <w:t xml:space="preserve"> + botón derecho, elegir “New </w:t>
-      </w:r>
-      <w:proofErr w:type="spellStart"/>
-      <w:r>
-        <w:rPr>
-          <w:lang w:val="es-CL"/>
-        </w:rPr>
-        <w:t>resource</w:t>
-      </w:r>
-      <w:proofErr w:type="spellEnd"/>
-      <w:r>
-        <w:rPr>
-          <w:lang w:val="es-CL"/>
-        </w:rPr>
-        <w:t xml:space="preserve"> File”, para crear la barra de navegación.</w:t>
+        <w:t>el recurso “menu”</w:t>
+      </w:r>
+      <w:r>
+        <w:rPr>
+          <w:lang w:val="es-CL"/>
+        </w:rPr>
+        <w:t xml:space="preserve"> + botón derecho, elegir “New resource File”, para crear la barra de navegación.</w:t>
       </w:r>
     </w:p>
     <w:p>
@@ -2562,12 +2235,52 @@
     </w:p>
     <w:p>
       <w:pPr>
-        <w:rPr>
-          <w:lang w:val="es-CL"/>
-        </w:rPr>
-      </w:pPr>
-      <w:bookmarkStart w:id="0" w:name="_GoBack"/>
-      <w:bookmarkEnd w:id="0"/>
+        <w:jc w:val="center"/>
+        <w:rPr>
+          <w:lang w:val="es-CL"/>
+        </w:rPr>
+      </w:pPr>
+      <w:r>
+        <w:rPr>
+          <w:lang w:val="es-CL"/>
+        </w:rPr>
+        <w:lastRenderedPageBreak/>
+        <w:drawing>
+          <wp:inline distT="0" distB="0" distL="0" distR="0" wp14:anchorId="57A32170" wp14:editId="2FE84121">
+            <wp:extent cx="847414" cy="1901894"/>
+            <wp:effectExtent l="0" t="0" r="0" b="3175"/>
+            <wp:docPr id="22" name="Imagen 22"/>
+            <wp:cNvGraphicFramePr>
+              <a:graphicFrameLocks xmlns:a="http://schemas.openxmlformats.org/drawingml/2006/main" noChangeAspect="1"/>
+            </wp:cNvGraphicFramePr>
+            <a:graphic xmlns:a="http://schemas.openxmlformats.org/drawingml/2006/main">
+              <a:graphicData uri="http://schemas.openxmlformats.org/drawingml/2006/picture">
+                <pic:pic xmlns:pic="http://schemas.openxmlformats.org/drawingml/2006/picture">
+                  <pic:nvPicPr>
+                    <pic:cNvPr id="1" name=""/>
+                    <pic:cNvPicPr/>
+                  </pic:nvPicPr>
+                  <pic:blipFill>
+                    <a:blip r:embed="rId16"/>
+                    <a:stretch>
+                      <a:fillRect/>
+                    </a:stretch>
+                  </pic:blipFill>
+                  <pic:spPr>
+                    <a:xfrm>
+                      <a:off x="0" y="0"/>
+                      <a:ext cx="858416" cy="1926587"/>
+                    </a:xfrm>
+                    <a:prstGeom prst="rect">
+                      <a:avLst/>
+                    </a:prstGeom>
+                  </pic:spPr>
+                </pic:pic>
+              </a:graphicData>
+            </a:graphic>
+          </wp:inline>
+        </w:drawing>
+      </w:r>
     </w:p>
     <w:p>
       <w:pPr>

</xml_diff>